<commit_message>
Diseño de algoritmos sesión 3
</commit_message>
<xml_diff>
--- a/Diseño de algoritmos/News 1/News 1.docx
+++ b/Diseño de algoritmos/News 1/News 1.docx
@@ -59,34 +59,293 @@
     </w:p>
     <w:p/>
     <w:p>
-      <w:r>
-        <w:t>El digitalizar los textos permite a</w:t>
-      </w:r>
-      <w:r>
-        <w:t>horrar TODO el tiempo que tomar</w:t>
-      </w:r>
-      <w:r>
-        <w:t>í</w:t>
-      </w:r>
-      <w:r>
-        <w:t>a transcribir un texto.</w:t>
-      </w:r>
-      <w:r>
-        <w:t xml:space="preserve"> Si lo comparamos con un scanner, en este sólo se obtiene una imagen de el texto deseado, la cuál por lo general se ve descuadrada, pierde calidad del texto y no es editable. </w:t>
-      </w:r>
-      <w:r>
+      <w:pPr>
+        <w:rPr>
+          <w:sz w:val="20"/>
+          <w:szCs w:val="20"/>
+        </w:rPr>
+      </w:pPr>
+      <w:r>
+        <w:rPr>
+          <w:sz w:val="20"/>
+          <w:szCs w:val="20"/>
+        </w:rPr>
+        <w:t>El digitalizar los textos permite ahorrar TODO el tiempo que tomaría transcribir un texto.</w:t>
+      </w:r>
+      <w:r>
+        <w:rPr>
+          <w:sz w:val="20"/>
+          <w:szCs w:val="20"/>
+        </w:rPr>
+        <w:t xml:space="preserve"> Si lo comparamos con un scanner, en este sólo se obtiene una imagen de el texto deseado, la cuál por lo general se ve descuadrada, pierde calidad del texto y no es editable.</w:t>
+      </w:r>
+      <w:r>
+        <w:rPr>
+          <w:sz w:val="20"/>
+          <w:szCs w:val="20"/>
+        </w:rPr>
+        <w:t xml:space="preserve"> </w:t>
+      </w:r>
+      <w:r>
+        <w:rPr>
+          <w:sz w:val="20"/>
+          <w:szCs w:val="20"/>
+        </w:rPr>
         <w:br/>
       </w:r>
       <w:r>
+        <w:rPr>
+          <w:sz w:val="20"/>
+          <w:szCs w:val="20"/>
+        </w:rPr>
         <w:br/>
         <w:t xml:space="preserve">Esta tecnología </w:t>
       </w:r>
       <w:r>
-        <w:t>tiene aplicaciones para todas las necesidades, es muy versátil, ya que funciona con imágenes, impresiones, pdf lo que le da un gran rango de utilidad para cada usuario.</w:t>
+        <w:rPr>
+          <w:sz w:val="20"/>
+          <w:szCs w:val="20"/>
+        </w:rPr>
+        <w:t>tiene aplicaciones para todas las necesidades, es muy versátil, ya que funciona con imágenes, impresiones, pdf</w:t>
+      </w:r>
+      <w:r>
+        <w:rPr>
+          <w:sz w:val="20"/>
+          <w:szCs w:val="20"/>
+        </w:rPr>
+        <w:t>, cualquier tipo de documento con caracteres,</w:t>
+      </w:r>
+      <w:r>
+        <w:rPr>
+          <w:sz w:val="20"/>
+          <w:szCs w:val="20"/>
+        </w:rPr>
+        <w:t xml:space="preserve"> lo que le da un gran rango de utilidad para cada usuario.</w:t>
+      </w:r>
+    </w:p>
+    <w:p>
+      <w:pPr>
+        <w:rPr>
+          <w:sz w:val="20"/>
+          <w:szCs w:val="20"/>
+        </w:rPr>
+      </w:pPr>
+      <w:r>
+        <w:rPr>
+          <w:sz w:val="20"/>
+          <w:szCs w:val="20"/>
+        </w:rPr>
+        <w:t>La mayoría de estas aplicaciones tiene soporte para muchos idiomas, lo cuál le permite a la gente trabajar con lenguajes de mayor dificultad para ellos.</w:t>
+      </w:r>
+    </w:p>
+    <w:p>
+      <w:pPr>
+        <w:rPr>
+          <w:sz w:val="20"/>
+          <w:szCs w:val="20"/>
+        </w:rPr>
+      </w:pPr>
+      <w:r>
+        <w:rPr>
+          <w:sz w:val="20"/>
+          <w:szCs w:val="20"/>
+        </w:rPr>
+        <w:t>Aporte de valor de la digitalizacón de texto</w:t>
+      </w:r>
+      <w:r>
+        <w:rPr>
+          <w:sz w:val="20"/>
+          <w:szCs w:val="20"/>
+        </w:rPr>
+        <w:t>. Permite copiar documentos jurídicos para traspasarlo más fácil, permite tomar un texto físico y pasarlo a digital, sobretodo con los textos antiguos, ya que los más modernos por lo general parten con una versión digital.</w:t>
+      </w:r>
+      <w:r>
+        <w:rPr>
+          <w:sz w:val="20"/>
+          <w:szCs w:val="20"/>
+        </w:rPr>
+        <w:t xml:space="preserve"> </w:t>
+      </w:r>
+      <w:r>
+        <w:rPr>
+          <w:sz w:val="20"/>
+          <w:szCs w:val="20"/>
+        </w:rPr>
+        <w:t xml:space="preserve">Al final </w:t>
+      </w:r>
+      <w:r>
+        <w:rPr>
+          <w:sz w:val="20"/>
+          <w:szCs w:val="20"/>
+        </w:rPr>
+        <w:t xml:space="preserve">es un cambio en la forma de tratar los documentos, </w:t>
+      </w:r>
+      <w:r>
+        <w:rPr>
+          <w:sz w:val="20"/>
+          <w:szCs w:val="20"/>
+        </w:rPr>
+        <w:t>antes se tenía que hacer todo el trasp</w:t>
+      </w:r>
+      <w:r>
+        <w:rPr>
+          <w:sz w:val="20"/>
+          <w:szCs w:val="20"/>
+        </w:rPr>
+        <w:t>a</w:t>
+      </w:r>
+      <w:r>
+        <w:rPr>
+          <w:sz w:val="20"/>
+          <w:szCs w:val="20"/>
+        </w:rPr>
+        <w:t xml:space="preserve">so a mano y era un proceso muy lento y tedioso, por lo que esta tecnología logra </w:t>
+      </w:r>
+      <w:r>
+        <w:rPr>
+          <w:sz w:val="20"/>
+          <w:szCs w:val="20"/>
+        </w:rPr>
+        <w:t>automatiza</w:t>
+      </w:r>
+      <w:r>
+        <w:rPr>
+          <w:sz w:val="20"/>
+          <w:szCs w:val="20"/>
+        </w:rPr>
+        <w:t>r ese proceso.</w:t>
+      </w:r>
+    </w:p>
+    <w:p>
+      <w:pPr>
+        <w:rPr>
+          <w:sz w:val="20"/>
+          <w:szCs w:val="20"/>
+        </w:rPr>
+      </w:pPr>
+    </w:p>
+    <w:p>
+      <w:pPr>
+        <w:rPr>
+          <w:sz w:val="20"/>
+          <w:szCs w:val="20"/>
+        </w:rPr>
+      </w:pPr>
+      <w:r>
+        <w:rPr>
+          <w:sz w:val="20"/>
+          <w:szCs w:val="20"/>
+        </w:rPr>
+        <w:t>¿Cada problema puede ser solucionado con un algoritmo?</w:t>
+      </w:r>
+    </w:p>
+    <w:p>
+      <w:pPr>
+        <w:rPr>
+          <w:sz w:val="20"/>
+          <w:szCs w:val="20"/>
+        </w:rPr>
+      </w:pPr>
+      <w:r>
+        <w:rPr>
+          <w:sz w:val="20"/>
+          <w:szCs w:val="20"/>
+        </w:rPr>
+        <w:lastRenderedPageBreak/>
+        <w:t>La contaminación?</w:t>
+      </w:r>
+    </w:p>
+    <w:p>
+      <w:pPr>
+        <w:rPr>
+          <w:sz w:val="20"/>
+          <w:szCs w:val="20"/>
+        </w:rPr>
+      </w:pPr>
+    </w:p>
+    <w:p>
+      <w:pPr>
+        <w:rPr>
+          <w:sz w:val="20"/>
+          <w:szCs w:val="20"/>
+        </w:rPr>
+      </w:pPr>
+      <w:r>
+        <w:rPr>
+          <w:sz w:val="20"/>
+          <w:szCs w:val="20"/>
+        </w:rPr>
+        <w:t>Tarea: Lámina 9 completar en sesión 3, no se puede dividir, restar, multiplicar ni sumar 2 números. Hay que completar la lámina con un problema computacional.</w:t>
+      </w:r>
+    </w:p>
+    <w:p>
+      <w:pPr>
+        <w:rPr>
+          <w:sz w:val="20"/>
+          <w:szCs w:val="20"/>
+        </w:rPr>
+      </w:pPr>
+    </w:p>
+    <w:p>
+      <w:pPr>
+        <w:rPr>
+          <w:sz w:val="20"/>
+          <w:szCs w:val="20"/>
+        </w:rPr>
+      </w:pPr>
+      <w:r>
+        <w:rPr>
+          <w:sz w:val="20"/>
+          <w:szCs w:val="20"/>
+        </w:rPr>
+        <w:t>Concatenar 2 números.</w:t>
+      </w:r>
+      <w:r>
+        <w:rPr>
+          <w:sz w:val="20"/>
+          <w:szCs w:val="20"/>
+        </w:rPr>
+        <w:br/>
+      </w:r>
+      <w:r>
+        <w:rPr>
+          <w:sz w:val="20"/>
+          <w:szCs w:val="20"/>
+        </w:rPr>
+        <w:br/>
+        <w:t>entrada: 1,5,3,6</w:t>
+      </w:r>
+      <w:r>
+        <w:rPr>
+          <w:sz w:val="20"/>
+          <w:szCs w:val="20"/>
+        </w:rPr>
+        <w:br/>
+      </w:r>
+    </w:p>
+    <w:p>
+      <w:pPr>
+        <w:rPr>
+          <w:sz w:val="20"/>
+          <w:szCs w:val="20"/>
+        </w:rPr>
+      </w:pPr>
+      <w:r>
+        <w:rPr>
+          <w:sz w:val="20"/>
+          <w:szCs w:val="20"/>
+        </w:rPr>
+        <w:t>Salida: 15, 53, 36, 16</w:t>
       </w:r>
       <w:bookmarkStart w:id="0" w:name="_GoBack"/>
       <w:bookmarkEnd w:id="0"/>
     </w:p>
+    <w:p>
+      <w:r>
+        <w:br w:type="page"/>
+      </w:r>
+    </w:p>
+    <w:p/>
     <w:sectPr>
       <w:pgSz w:w="12240" w:h="15840"/>
       <w:pgMar w:top="1440" w:right="1440" w:bottom="1440" w:left="1440" w:header="720" w:footer="720" w:gutter="0"/>

</xml_diff>